<commit_message>
added materials for CMR class 2.4
</commit_message>
<xml_diff>
--- a/2-2 -- GLMs/Exercise/Exercise for 2.2 -- Introduction to GLMs.docx
+++ b/2-2 -- GLMs/Exercise/Exercise for 2.2 -- Introduction to GLMs.docx
@@ -11,8 +11,6 @@
           <w:sz w:val="24"/>
         </w:rPr>
       </w:pPr>
-      <w:bookmarkStart w:id="0" w:name="_GoBack"/>
-      <w:bookmarkEnd w:id="0"/>
       <w:r>
         <w:rPr>
           <w:rFonts w:ascii="Times New Roman" w:hAnsi="Times New Roman" w:cs="Times New Roman"/>
@@ -134,7 +132,7 @@
           <w:rFonts w:ascii="Times New Roman" w:hAnsi="Times New Roman" w:cs="Times New Roman"/>
           <w:sz w:val="24"/>
         </w:rPr>
-        <w:t xml:space="preserve">Fit a negative binomial distribution to those 100 samples, and record the posterior mean estimate of the mean and size parameter.  </w:t>
+        <w:t xml:space="preserve">Fit a negative binomial distribution to those 100 samples, and record the estimate of the mean and size parameter.  </w:t>
       </w:r>
       <w:r>
         <w:rPr>
@@ -169,14 +167,14 @@
           <w:rFonts w:ascii="Times New Roman" w:hAnsi="Times New Roman" w:cs="Times New Roman"/>
           <w:sz w:val="24"/>
         </w:rPr>
-        <w:t xml:space="preserve">confidence </w:t>
-      </w:r>
-      <w:r>
-        <w:rPr>
-          <w:rFonts w:ascii="Times New Roman" w:hAnsi="Times New Roman" w:cs="Times New Roman"/>
-          <w:sz w:val="24"/>
-        </w:rPr>
-        <w:t>interval for the posterior mean parameter.</w:t>
+        <w:t xml:space="preserve">interval for the </w:t>
+      </w:r>
+      <w:r>
+        <w:rPr>
+          <w:rFonts w:ascii="Times New Roman" w:hAnsi="Times New Roman" w:cs="Times New Roman"/>
+          <w:sz w:val="24"/>
+        </w:rPr>
+        <w:t>mean parameter.</w:t>
       </w:r>
     </w:p>
     <w:p>
@@ -313,7 +311,16 @@
           <w:rFonts w:ascii="Times New Roman" w:hAnsi="Times New Roman" w:cs="Times New Roman"/>
           <w:sz w:val="24"/>
         </w:rPr>
-        <w:t>Calculate the proportion of replicates for which the true mean was within the 80% credible interval.</w:t>
+        <w:t xml:space="preserve">Calculate the proportion of replicates for which the true mean was within the 80% </w:t>
+      </w:r>
+      <w:bookmarkStart w:id="0" w:name="_GoBack"/>
+      <w:bookmarkEnd w:id="0"/>
+      <w:r>
+        <w:rPr>
+          <w:rFonts w:ascii="Times New Roman" w:hAnsi="Times New Roman" w:cs="Times New Roman"/>
+          <w:sz w:val="24"/>
+        </w:rPr>
+        <w:t>interval.</w:t>
       </w:r>
     </w:p>
     <w:p>

</xml_diff>